<commit_message>
5 test cases and solution
</commit_message>
<xml_diff>
--- a/TestCases_Zvonimir_Simic.docx
+++ b/TestCases_Zvonimir_Simic.docx
@@ -104,13 +104,13 @@
               <w:t xml:space="preserve">6 test steps: </w:t>
             </w:r>
             <w:r>
-              <w:t>5</w:t>
+              <w:t>6</w:t>
             </w:r>
             <w:r>
               <w:t xml:space="preserve"> pass, </w:t>
             </w:r>
             <w:r>
-              <w:t>1</w:t>
+              <w:t>0</w:t>
             </w:r>
             <w:r>
               <w:t xml:space="preserve"> fail</w:t>
@@ -609,7 +609,7 @@
           </w:tcPr>
           <w:p>
             <w:r>
-              <w:t>F</w:t>
+              <w:t>P</w:t>
             </w:r>
           </w:p>
         </w:tc>
@@ -2633,16 +2633,10 @@
               <w:t xml:space="preserve"> test steps: 1</w:t>
             </w:r>
             <w:r>
-              <w:t>3?</w:t>
-            </w:r>
-            <w:r>
-              <w:t xml:space="preserve"> pass, 0</w:t>
-            </w:r>
-            <w:r>
-              <w:t>?</w:t>
-            </w:r>
-            <w:r>
-              <w:t xml:space="preserve"> fail</w:t>
+              <w:t>3</w:t>
+            </w:r>
+            <w:r>
+              <w:t xml:space="preserve"> pass, 0 fail</w:t>
             </w:r>
           </w:p>
         </w:tc>
@@ -3379,7 +3373,11 @@
           <w:tcPr>
             <w:tcW w:w="1122" w:type="dxa"/>
           </w:tcPr>
-          <w:p/>
+          <w:p>
+            <w:r>
+              <w:t>Fixed in Visual</w:t>
+            </w:r>
+          </w:p>
         </w:tc>
       </w:tr>
       <w:tr>
@@ -3452,7 +3450,11 @@
           <w:tcPr>
             <w:tcW w:w="1122" w:type="dxa"/>
           </w:tcPr>
-          <w:p/>
+          <w:p>
+            <w:r>
+              <w:t>Fixed in Visual</w:t>
+            </w:r>
+          </w:p>
         </w:tc>
       </w:tr>
       <w:tr>
@@ -3515,7 +3517,11 @@
           <w:tcPr>
             <w:tcW w:w="1122" w:type="dxa"/>
           </w:tcPr>
-          <w:p/>
+          <w:p>
+            <w:r>
+              <w:t>Fixed in Visual</w:t>
+            </w:r>
+          </w:p>
         </w:tc>
       </w:tr>
       <w:tr>
@@ -3582,7 +3588,11 @@
           <w:tcPr>
             <w:tcW w:w="1122" w:type="dxa"/>
           </w:tcPr>
-          <w:p/>
+          <w:p>
+            <w:r>
+              <w:t>Fixed in Visual</w:t>
+            </w:r>
+          </w:p>
         </w:tc>
       </w:tr>
     </w:tbl>

</xml_diff>